<commit_message>
customer and storeage link
</commit_message>
<xml_diff>
--- a/project guidline.docx
+++ b/project guidline.docx
@@ -31940,14 +31940,7 @@
           <w:b/>
           <w:sz w:val="28"/>
         </w:rPr>
-        <w:t>Step 1: ALL view</w:t>
-      </w:r>
-      <w:r>
-        <w:rPr>
-          <w:b/>
-          <w:sz w:val="28"/>
-        </w:rPr>
-        <w:t xml:space="preserve"> Update</w:t>
+        <w:t>Step 1: ALL view Update</w:t>
       </w:r>
     </w:p>
     <w:p>
@@ -32477,15 +32470,7 @@
             <w:b/>
             <w:sz w:val="28"/>
           </w:rPr>
-          <w:t>Dashboard/admin/rentals</w:t>
-        </w:r>
-        <w:r>
-          <w:rPr>
-            <w:rStyle w:val="Hyperlink"/>
-            <w:b/>
-            <w:sz w:val="28"/>
-          </w:rPr>
-          <w:t>/</w:t>
+          <w:t>Dashboard/admin/rentals/</w:t>
         </w:r>
         <w:proofErr w:type="spellStart"/>
         <w:r>
@@ -33405,23 +33390,7 @@
             <w:b/>
             <w:sz w:val="28"/>
           </w:rPr>
-          <w:t xml:space="preserve">Modal </w:t>
-        </w:r>
-        <w:r>
-          <w:rPr>
-            <w:rStyle w:val="Hyperlink"/>
-            <w:b/>
-            <w:sz w:val="28"/>
-          </w:rPr>
-          <w:t>a</w:t>
-        </w:r>
-        <w:r>
-          <w:rPr>
-            <w:rStyle w:val="Hyperlink"/>
-            <w:b/>
-            <w:sz w:val="28"/>
-          </w:rPr>
-          <w:t>dd</w:t>
+          <w:t>Modal add</w:t>
         </w:r>
       </w:hyperlink>
       <w:r>
@@ -38638,8 +38607,6 @@
           <w:sz w:val="28"/>
         </w:rPr>
       </w:pPr>
-      <w:bookmarkStart w:id="0" w:name="_GoBack"/>
-      <w:bookmarkEnd w:id="0"/>
     </w:p>
     <w:p>
       <w:pPr>
@@ -38844,6 +38811,434 @@
         </w:rPr>
         <w:t>Route add</w:t>
       </w:r>
+    </w:p>
+    <w:p>
+      <w:pPr>
+        <w:ind w:left="1080"/>
+        <w:rPr>
+          <w:b/>
+          <w:sz w:val="28"/>
+        </w:rPr>
+      </w:pPr>
+    </w:p>
+    <w:p>
+      <w:pPr>
+        <w:ind w:left="1080"/>
+        <w:rPr>
+          <w:b/>
+          <w:sz w:val="28"/>
+        </w:rPr>
+      </w:pPr>
+      <w:r>
+        <w:rPr>
+          <w:b/>
+          <w:sz w:val="28"/>
+        </w:rPr>
+        <w:t xml:space="preserve">Image </w:t>
+      </w:r>
+      <w:proofErr w:type="gramStart"/>
+      <w:r>
+        <w:rPr>
+          <w:b/>
+          <w:sz w:val="28"/>
+        </w:rPr>
+        <w:t>store :</w:t>
+      </w:r>
+      <w:proofErr w:type="gramEnd"/>
+    </w:p>
+    <w:p>
+      <w:pPr>
+        <w:spacing w:before="100" w:beforeAutospacing="1" w:after="100" w:afterAutospacing="1" w:line="240" w:lineRule="auto"/>
+        <w:outlineLvl w:val="2"/>
+        <w:rPr>
+          <w:rFonts w:ascii="Times New Roman" w:eastAsia="Times New Roman" w:hAnsi="Times New Roman" w:cs="Times New Roman"/>
+          <w:b/>
+          <w:bCs/>
+          <w:sz w:val="27"/>
+          <w:szCs w:val="27"/>
+        </w:rPr>
+      </w:pPr>
+      <w:r>
+        <w:rPr>
+          <w:rFonts w:ascii="Times New Roman" w:eastAsia="Times New Roman" w:hAnsi="Times New Roman" w:cs="Times New Roman"/>
+          <w:b/>
+          <w:bCs/>
+          <w:sz w:val="27"/>
+          <w:szCs w:val="27"/>
+        </w:rPr>
+        <w:t>Storage Link Create</w:t>
+      </w:r>
+    </w:p>
+    <w:p>
+      <w:pPr>
+        <w:spacing w:before="100" w:beforeAutospacing="1" w:after="100" w:afterAutospacing="1" w:line="240" w:lineRule="auto"/>
+        <w:rPr>
+          <w:rFonts w:ascii="Times New Roman" w:eastAsia="Times New Roman" w:hAnsi="Times New Roman" w:cs="Times New Roman"/>
+          <w:sz w:val="24"/>
+          <w:szCs w:val="24"/>
+        </w:rPr>
+      </w:pPr>
+      <w:proofErr w:type="spellStart"/>
+      <w:r>
+        <w:rPr>
+          <w:rFonts w:ascii="Nirmala UI" w:eastAsia="Times New Roman" w:hAnsi="Nirmala UI" w:cs="Nirmala UI"/>
+          <w:sz w:val="24"/>
+          <w:szCs w:val="24"/>
+        </w:rPr>
+        <w:t>যদি</w:t>
+      </w:r>
+      <w:proofErr w:type="spellEnd"/>
+      <w:r>
+        <w:rPr>
+          <w:rFonts w:ascii="Times New Roman" w:eastAsia="Times New Roman" w:hAnsi="Times New Roman" w:cs="Times New Roman"/>
+          <w:sz w:val="24"/>
+          <w:szCs w:val="24"/>
+        </w:rPr>
+        <w:t xml:space="preserve"> </w:t>
+      </w:r>
+      <w:proofErr w:type="spellStart"/>
+      <w:r>
+        <w:rPr>
+          <w:rFonts w:ascii="Nirmala UI" w:eastAsia="Times New Roman" w:hAnsi="Nirmala UI" w:cs="Nirmala UI"/>
+          <w:sz w:val="24"/>
+          <w:szCs w:val="24"/>
+        </w:rPr>
+        <w:t>ইমেজ</w:t>
+      </w:r>
+      <w:proofErr w:type="spellEnd"/>
+      <w:r>
+        <w:rPr>
+          <w:rFonts w:ascii="Times New Roman" w:eastAsia="Times New Roman" w:hAnsi="Times New Roman" w:cs="Times New Roman"/>
+          <w:sz w:val="24"/>
+          <w:szCs w:val="24"/>
+        </w:rPr>
+        <w:t xml:space="preserve"> </w:t>
+      </w:r>
+      <w:r>
+        <w:rPr>
+          <w:rFonts w:ascii="Times New Roman" w:eastAsia="Times New Roman" w:hAnsi="Times New Roman" w:cs="Times New Roman"/>
+          <w:b/>
+          <w:bCs/>
+          <w:sz w:val="24"/>
+          <w:szCs w:val="24"/>
+        </w:rPr>
+        <w:t>storage</w:t>
+      </w:r>
+      <w:r>
+        <w:rPr>
+          <w:rFonts w:ascii="Times New Roman" w:eastAsia="Times New Roman" w:hAnsi="Times New Roman" w:cs="Times New Roman"/>
+          <w:sz w:val="24"/>
+          <w:szCs w:val="24"/>
+        </w:rPr>
+        <w:t xml:space="preserve"> </w:t>
+      </w:r>
+      <w:proofErr w:type="spellStart"/>
+      <w:r>
+        <w:rPr>
+          <w:rFonts w:ascii="Nirmala UI" w:eastAsia="Times New Roman" w:hAnsi="Nirmala UI" w:cs="Nirmala UI"/>
+          <w:sz w:val="24"/>
+          <w:szCs w:val="24"/>
+        </w:rPr>
+        <w:t>ফোল্ডারে</w:t>
+      </w:r>
+      <w:proofErr w:type="spellEnd"/>
+      <w:r>
+        <w:rPr>
+          <w:rFonts w:ascii="Times New Roman" w:eastAsia="Times New Roman" w:hAnsi="Times New Roman" w:cs="Times New Roman"/>
+          <w:sz w:val="24"/>
+          <w:szCs w:val="24"/>
+        </w:rPr>
+        <w:t xml:space="preserve"> </w:t>
+      </w:r>
+      <w:proofErr w:type="spellStart"/>
+      <w:r>
+        <w:rPr>
+          <w:rFonts w:ascii="Nirmala UI" w:eastAsia="Times New Roman" w:hAnsi="Nirmala UI" w:cs="Nirmala UI"/>
+          <w:sz w:val="24"/>
+          <w:szCs w:val="24"/>
+        </w:rPr>
+        <w:t>সেভ</w:t>
+      </w:r>
+      <w:proofErr w:type="spellEnd"/>
+      <w:r>
+        <w:rPr>
+          <w:rFonts w:ascii="Times New Roman" w:eastAsia="Times New Roman" w:hAnsi="Times New Roman" w:cs="Times New Roman"/>
+          <w:sz w:val="24"/>
+          <w:szCs w:val="24"/>
+        </w:rPr>
+        <w:t xml:space="preserve"> </w:t>
+      </w:r>
+      <w:proofErr w:type="spellStart"/>
+      <w:r>
+        <w:rPr>
+          <w:rFonts w:ascii="Nirmala UI" w:eastAsia="Times New Roman" w:hAnsi="Nirmala UI" w:cs="Nirmala UI"/>
+          <w:sz w:val="24"/>
+          <w:szCs w:val="24"/>
+        </w:rPr>
+        <w:t>হয়</w:t>
+      </w:r>
+      <w:proofErr w:type="spellEnd"/>
+      <w:r>
+        <w:rPr>
+          <w:rFonts w:ascii="Times New Roman" w:eastAsia="Times New Roman" w:hAnsi="Times New Roman" w:cs="Times New Roman"/>
+          <w:sz w:val="24"/>
+          <w:szCs w:val="24"/>
+        </w:rPr>
+        <w:t xml:space="preserve">, </w:t>
+      </w:r>
+      <w:proofErr w:type="spellStart"/>
+      <w:r>
+        <w:rPr>
+          <w:rFonts w:ascii="Nirmala UI" w:eastAsia="Times New Roman" w:hAnsi="Nirmala UI" w:cs="Nirmala UI"/>
+          <w:sz w:val="24"/>
+          <w:szCs w:val="24"/>
+        </w:rPr>
+        <w:t>তাহলে</w:t>
+      </w:r>
+      <w:proofErr w:type="spellEnd"/>
+      <w:r>
+        <w:rPr>
+          <w:rFonts w:ascii="Times New Roman" w:eastAsia="Times New Roman" w:hAnsi="Times New Roman" w:cs="Times New Roman"/>
+          <w:sz w:val="24"/>
+          <w:szCs w:val="24"/>
+        </w:rPr>
+        <w:t xml:space="preserve"> </w:t>
+      </w:r>
+      <w:proofErr w:type="spellStart"/>
+      <w:r>
+        <w:rPr>
+          <w:rFonts w:ascii="Nirmala UI" w:eastAsia="Times New Roman" w:hAnsi="Nirmala UI" w:cs="Nirmala UI"/>
+          <w:sz w:val="24"/>
+          <w:szCs w:val="24"/>
+        </w:rPr>
+        <w:t>লারাভেলের</w:t>
+      </w:r>
+      <w:proofErr w:type="spellEnd"/>
+      <w:r>
+        <w:rPr>
+          <w:rFonts w:ascii="Times New Roman" w:eastAsia="Times New Roman" w:hAnsi="Times New Roman" w:cs="Times New Roman"/>
+          <w:sz w:val="24"/>
+          <w:szCs w:val="24"/>
+        </w:rPr>
+        <w:t xml:space="preserve"> </w:t>
+      </w:r>
+      <w:r>
+        <w:rPr>
+          <w:rFonts w:ascii="Times New Roman" w:eastAsia="Times New Roman" w:hAnsi="Times New Roman" w:cs="Times New Roman"/>
+          <w:b/>
+          <w:bCs/>
+          <w:sz w:val="24"/>
+          <w:szCs w:val="24"/>
+        </w:rPr>
+        <w:t>public/storage</w:t>
+      </w:r>
+      <w:r>
+        <w:rPr>
+          <w:rFonts w:ascii="Times New Roman" w:eastAsia="Times New Roman" w:hAnsi="Times New Roman" w:cs="Times New Roman"/>
+          <w:sz w:val="24"/>
+          <w:szCs w:val="24"/>
+        </w:rPr>
+        <w:t xml:space="preserve"> </w:t>
+      </w:r>
+      <w:proofErr w:type="spellStart"/>
+      <w:r>
+        <w:rPr>
+          <w:rFonts w:ascii="Nirmala UI" w:eastAsia="Times New Roman" w:hAnsi="Nirmala UI" w:cs="Nirmala UI"/>
+          <w:sz w:val="24"/>
+          <w:szCs w:val="24"/>
+        </w:rPr>
+        <w:t>লিংক</w:t>
+      </w:r>
+      <w:proofErr w:type="spellEnd"/>
+      <w:r>
+        <w:rPr>
+          <w:rFonts w:ascii="Times New Roman" w:eastAsia="Times New Roman" w:hAnsi="Times New Roman" w:cs="Times New Roman"/>
+          <w:sz w:val="24"/>
+          <w:szCs w:val="24"/>
+        </w:rPr>
+        <w:t xml:space="preserve"> </w:t>
+      </w:r>
+      <w:proofErr w:type="spellStart"/>
+      <w:r>
+        <w:rPr>
+          <w:rFonts w:ascii="Nirmala UI" w:eastAsia="Times New Roman" w:hAnsi="Nirmala UI" w:cs="Nirmala UI"/>
+          <w:sz w:val="24"/>
+          <w:szCs w:val="24"/>
+        </w:rPr>
+        <w:t>তৈরি</w:t>
+      </w:r>
+      <w:proofErr w:type="spellEnd"/>
+      <w:r>
+        <w:rPr>
+          <w:rFonts w:ascii="Times New Roman" w:eastAsia="Times New Roman" w:hAnsi="Times New Roman" w:cs="Times New Roman"/>
+          <w:sz w:val="24"/>
+          <w:szCs w:val="24"/>
+        </w:rPr>
+        <w:t xml:space="preserve"> </w:t>
+      </w:r>
+      <w:proofErr w:type="spellStart"/>
+      <w:r>
+        <w:rPr>
+          <w:rFonts w:ascii="Nirmala UI" w:eastAsia="Times New Roman" w:hAnsi="Nirmala UI" w:cs="Nirmala UI"/>
+          <w:sz w:val="24"/>
+          <w:szCs w:val="24"/>
+        </w:rPr>
+        <w:t>করুন</w:t>
+      </w:r>
+      <w:proofErr w:type="spellEnd"/>
+      <w:r>
+        <w:rPr>
+          <w:rFonts w:ascii="Times New Roman" w:eastAsia="Times New Roman" w:hAnsi="Times New Roman" w:cs="Times New Roman"/>
+          <w:sz w:val="24"/>
+          <w:szCs w:val="24"/>
+        </w:rPr>
+        <w:t>:</w:t>
+      </w:r>
+    </w:p>
+    <w:p>
+      <w:pPr>
+        <w:tabs>
+          <w:tab w:val="left" w:pos="916"/>
+          <w:tab w:val="left" w:pos="1832"/>
+          <w:tab w:val="left" w:pos="2748"/>
+          <w:tab w:val="left" w:pos="3664"/>
+          <w:tab w:val="left" w:pos="4580"/>
+          <w:tab w:val="left" w:pos="5496"/>
+          <w:tab w:val="left" w:pos="6412"/>
+          <w:tab w:val="left" w:pos="7328"/>
+          <w:tab w:val="left" w:pos="8244"/>
+          <w:tab w:val="left" w:pos="9160"/>
+          <w:tab w:val="left" w:pos="10076"/>
+          <w:tab w:val="left" w:pos="10992"/>
+          <w:tab w:val="left" w:pos="11908"/>
+          <w:tab w:val="left" w:pos="12824"/>
+          <w:tab w:val="left" w:pos="13740"/>
+          <w:tab w:val="left" w:pos="14656"/>
+        </w:tabs>
+        <w:spacing w:after="0" w:line="240" w:lineRule="auto"/>
+        <w:rPr>
+          <w:rFonts w:ascii="Courier New" w:eastAsia="Times New Roman" w:hAnsi="Courier New" w:cs="Courier New"/>
+          <w:sz w:val="20"/>
+          <w:szCs w:val="20"/>
+        </w:rPr>
+      </w:pPr>
+      <w:proofErr w:type="gramStart"/>
+      <w:r>
+        <w:rPr>
+          <w:rFonts w:ascii="Courier New" w:eastAsia="Times New Roman" w:hAnsi="Courier New" w:cs="Courier New"/>
+          <w:sz w:val="20"/>
+          <w:szCs w:val="20"/>
+        </w:rPr>
+        <w:t>bash</w:t>
+      </w:r>
+      <w:proofErr w:type="gramEnd"/>
+    </w:p>
+    <w:p>
+      <w:pPr>
+        <w:tabs>
+          <w:tab w:val="left" w:pos="916"/>
+          <w:tab w:val="left" w:pos="1832"/>
+          <w:tab w:val="left" w:pos="2748"/>
+          <w:tab w:val="left" w:pos="3664"/>
+          <w:tab w:val="left" w:pos="4580"/>
+          <w:tab w:val="left" w:pos="5496"/>
+          <w:tab w:val="left" w:pos="6412"/>
+          <w:tab w:val="left" w:pos="7328"/>
+          <w:tab w:val="left" w:pos="8244"/>
+          <w:tab w:val="left" w:pos="9160"/>
+          <w:tab w:val="left" w:pos="10076"/>
+          <w:tab w:val="left" w:pos="10992"/>
+          <w:tab w:val="left" w:pos="11908"/>
+          <w:tab w:val="left" w:pos="12824"/>
+          <w:tab w:val="left" w:pos="13740"/>
+          <w:tab w:val="left" w:pos="14656"/>
+        </w:tabs>
+        <w:spacing w:after="0" w:line="240" w:lineRule="auto"/>
+        <w:rPr>
+          <w:rFonts w:ascii="Courier New" w:eastAsia="Times New Roman" w:hAnsi="Courier New" w:cs="Courier New"/>
+          <w:sz w:val="20"/>
+          <w:szCs w:val="20"/>
+        </w:rPr>
+      </w:pPr>
+      <w:proofErr w:type="spellStart"/>
+      <w:r>
+        <w:rPr>
+          <w:rFonts w:ascii="Courier New" w:eastAsia="Times New Roman" w:hAnsi="Courier New" w:cs="Courier New"/>
+          <w:sz w:val="20"/>
+          <w:szCs w:val="20"/>
+        </w:rPr>
+        <w:t>CopyEdit</w:t>
+      </w:r>
+      <w:proofErr w:type="spellEnd"/>
+    </w:p>
+    <w:p>
+      <w:pPr>
+        <w:tabs>
+          <w:tab w:val="left" w:pos="916"/>
+          <w:tab w:val="left" w:pos="1832"/>
+          <w:tab w:val="left" w:pos="2748"/>
+          <w:tab w:val="left" w:pos="3664"/>
+          <w:tab w:val="left" w:pos="4580"/>
+          <w:tab w:val="left" w:pos="5496"/>
+          <w:tab w:val="left" w:pos="6412"/>
+          <w:tab w:val="left" w:pos="7328"/>
+          <w:tab w:val="left" w:pos="8244"/>
+          <w:tab w:val="left" w:pos="9160"/>
+          <w:tab w:val="left" w:pos="10076"/>
+          <w:tab w:val="left" w:pos="10992"/>
+          <w:tab w:val="left" w:pos="11908"/>
+          <w:tab w:val="left" w:pos="12824"/>
+          <w:tab w:val="left" w:pos="13740"/>
+          <w:tab w:val="left" w:pos="14656"/>
+        </w:tabs>
+        <w:spacing w:after="0" w:line="240" w:lineRule="auto"/>
+        <w:rPr>
+          <w:rFonts w:ascii="Courier New" w:eastAsia="Times New Roman" w:hAnsi="Courier New" w:cs="Courier New"/>
+          <w:sz w:val="20"/>
+          <w:szCs w:val="20"/>
+        </w:rPr>
+      </w:pPr>
+      <w:proofErr w:type="spellStart"/>
+      <w:proofErr w:type="gramStart"/>
+      <w:r>
+        <w:rPr>
+          <w:rFonts w:ascii="Courier New" w:eastAsia="Times New Roman" w:hAnsi="Courier New" w:cs="Courier New"/>
+          <w:sz w:val="20"/>
+          <w:szCs w:val="20"/>
+        </w:rPr>
+        <w:t>php</w:t>
+      </w:r>
+      <w:proofErr w:type="spellEnd"/>
+      <w:proofErr w:type="gramEnd"/>
+      <w:r>
+        <w:rPr>
+          <w:rFonts w:ascii="Courier New" w:eastAsia="Times New Roman" w:hAnsi="Courier New" w:cs="Courier New"/>
+          <w:sz w:val="20"/>
+          <w:szCs w:val="20"/>
+        </w:rPr>
+        <w:t xml:space="preserve"> artisan </w:t>
+      </w:r>
+      <w:proofErr w:type="spellStart"/>
+      <w:r>
+        <w:rPr>
+          <w:rFonts w:ascii="Courier New" w:eastAsia="Times New Roman" w:hAnsi="Courier New" w:cs="Courier New"/>
+          <w:sz w:val="20"/>
+          <w:szCs w:val="20"/>
+        </w:rPr>
+        <w:t>storage:link</w:t>
+      </w:r>
+      <w:proofErr w:type="spellEnd"/>
+    </w:p>
+    <w:p>
+      <w:pPr>
+        <w:ind w:left="1080"/>
+        <w:rPr>
+          <w:b/>
+          <w:sz w:val="28"/>
+        </w:rPr>
+      </w:pPr>
+      <w:bookmarkStart w:id="0" w:name="_GoBack"/>
+      <w:bookmarkEnd w:id="0"/>
     </w:p>
     <w:p>
       <w:pPr>
@@ -41913,6 +42308,7 @@
   <w:style w:type="character" w:default="1" w:styleId="DefaultParagraphFont">
     <w:name w:val="Default Paragraph Font"/>
     <w:uiPriority w:val="1"/>
+    <w:semiHidden/>
     <w:unhideWhenUsed/>
   </w:style>
   <w:style w:type="table" w:default="1" w:styleId="TableNormal">

</xml_diff>